<commit_message>
Lots of bug fixes
Got rid of old pictures
Changed resume into pdf
centered subtitles
got rid of content tags
yah dig
</commit_message>
<xml_diff>
--- a/root/download/resume.docx
+++ b/root/download/resume.docx
@@ -23,12 +23,14 @@
           <w:color w:val="000000" w:themeColor="text1"/>
         </w:rPr>
       </w:pPr>
-      <w:r>
-        <w:rPr>
-          <w:color w:val="000000" w:themeColor="text1"/>
-        </w:rPr>
-        <w:t>(215)-694-1787 | Jordan.Zagerman@gmail.com</w:t>
-      </w:r>
+      <w:hyperlink r:id="rId7" w:history="1">
+        <w:r>
+          <w:rPr>
+            <w:rStyle w:val="Hyperlink"/>
+          </w:rPr>
+          <w:t>Jordan.Zagerman@gmail.com</w:t>
+        </w:r>
+      </w:hyperlink>
     </w:p>
     <w:p>
       <w:pPr>
@@ -37,20 +39,16 @@
           <w:color w:val="000000" w:themeColor="text1"/>
         </w:rPr>
       </w:pPr>
-      <w:r>
-        <w:rPr>
-          <w:color w:val="000000" w:themeColor="text1"/>
-        </w:rPr>
-        <w:t>810 Gonzalez Drive,</w:t>
-      </w:r>
+      <w:hyperlink r:id="rId8" w:history="1">
+        <w:r>
+          <w:rPr>
+            <w:rStyle w:val="Hyperlink"/>
+          </w:rPr>
+          <w:t>www.Zagermanjordan.com</w:t>
+        </w:r>
+      </w:hyperlink>
       <w:bookmarkStart w:id="0" w:name="_GoBack"/>
       <w:bookmarkEnd w:id="0"/>
-      <w:r>
-        <w:rPr>
-          <w:color w:val="000000" w:themeColor="text1"/>
-        </w:rPr>
-        <w:t xml:space="preserve"> Apt 3B, San Francisco, CA 94132</w:t>
-      </w:r>
     </w:p>
     <w:p>
       <w:pPr>
@@ -394,13 +392,7 @@
         <w:rPr>
           <w:color w:val="000000" w:themeColor="text1"/>
         </w:rPr>
-        <w:t xml:space="preserve">Robot Handler, Social Media Marketer, Graphic Designer / </w:t>
-      </w:r>
-      <w:r>
-        <w:rPr>
-          <w:color w:val="000000" w:themeColor="text1"/>
-        </w:rPr>
-        <w:t>April 1, 2017 - April 27, 2017</w:t>
+        <w:t>Robot Handler, Social Media Marketer, Graphic Designer / April 1, 2017 - April 27, 2017</w:t>
       </w:r>
     </w:p>
     <w:p>
@@ -414,19 +406,7 @@
         <w:rPr>
           <w:color w:val="000000" w:themeColor="text1"/>
         </w:rPr>
-        <w:t>My main responsibility was to drive an artificial intelligence robot around the Parkmerced neighborhood, to teach it how to eventually drive on its own in any type of weather.</w:t>
-      </w:r>
-      <w:r>
-        <w:rPr>
-          <w:color w:val="000000" w:themeColor="text1"/>
-        </w:rPr>
-        <w:t xml:space="preserve"> </w:t>
-      </w:r>
-      <w:r>
-        <w:rPr>
-          <w:color w:val="000000" w:themeColor="text1"/>
-        </w:rPr>
-        <w:t>While driving I was responsible for answering any questions people had about the robot, and assuring people that it was not The Terminator. My other responsibilities included, designing stickers, logos, and engaging snapchat stories.</w:t>
+        <w:t>My main responsibility was to drive an artificial intelligence robot around the Parkmerced neighborhood, to teach it how to eventually drive on its own in any type of weather. While driving I was responsible for answering any questions people had about the robot, and assuring people that it was not The Terminator. My other responsibilities included, designing stickers, logos, and engaging snapchat stories.</w:t>
       </w:r>
     </w:p>
     <w:p>
@@ -454,37 +434,7 @@
         <w:rPr>
           <w:color w:val="000000" w:themeColor="text1"/>
         </w:rPr>
-        <w:t>Seasonal Stock</w:t>
-      </w:r>
-      <w:r>
-        <w:rPr>
-          <w:color w:val="000000" w:themeColor="text1"/>
-        </w:rPr>
-        <w:t xml:space="preserve"> / </w:t>
-      </w:r>
-      <w:r>
-        <w:rPr>
-          <w:color w:val="000000" w:themeColor="text1"/>
-        </w:rPr>
-        <w:t>June</w:t>
-      </w:r>
-      <w:r>
-        <w:rPr>
-          <w:color w:val="000000" w:themeColor="text1"/>
-        </w:rPr>
-        <w:t xml:space="preserve"> 1, 2017 - </w:t>
-      </w:r>
-      <w:r>
-        <w:rPr>
-          <w:color w:val="000000" w:themeColor="text1"/>
-        </w:rPr>
-        <w:t>August 18</w:t>
-      </w:r>
-      <w:r>
-        <w:rPr>
-          <w:color w:val="000000" w:themeColor="text1"/>
-        </w:rPr>
-        <w:t>, 2017</w:t>
+        <w:t>Seasonal Stock / June 1, 2017 - August 18, 2017</w:t>
       </w:r>
     </w:p>
     <w:p>
@@ -527,31 +477,7 @@
         <w:rPr>
           <w:color w:val="000000" w:themeColor="text1"/>
         </w:rPr>
-        <w:t>Bicycle Courier</w:t>
-      </w:r>
-      <w:r>
-        <w:rPr>
-          <w:color w:val="000000" w:themeColor="text1"/>
-        </w:rPr>
-        <w:t xml:space="preserve"> / June</w:t>
-      </w:r>
-      <w:r>
-        <w:rPr>
-          <w:color w:val="000000" w:themeColor="text1"/>
-        </w:rPr>
-        <w:t xml:space="preserve"> 30</w:t>
-      </w:r>
-      <w:r>
-        <w:rPr>
-          <w:color w:val="000000" w:themeColor="text1"/>
-        </w:rPr>
-        <w:t xml:space="preserve">, 2017 - </w:t>
-      </w:r>
-      <w:r>
-        <w:rPr>
-          <w:color w:val="000000" w:themeColor="text1"/>
-        </w:rPr>
-        <w:t>Present</w:t>
+        <w:t>Bicycle Courier / June 30, 2017 - Present</w:t>
       </w:r>
     </w:p>
     <w:p>
@@ -565,37 +491,13 @@
         <w:rPr>
           <w:color w:val="000000" w:themeColor="text1"/>
         </w:rPr>
-        <w:t xml:space="preserve">Handling and confirming customer's orders, with prompt delivery requiring a good understanding of the </w:t>
-      </w:r>
-      <w:r>
-        <w:rPr>
-          <w:color w:val="000000" w:themeColor="text1"/>
-        </w:rPr>
-        <w:t>San Francisco</w:t>
-      </w:r>
-      <w:r>
-        <w:rPr>
-          <w:color w:val="000000" w:themeColor="text1"/>
-        </w:rPr>
-        <w:t xml:space="preserve"> Metro area. Emphasis on relations between restaurant and customer. Requires </w:t>
-      </w:r>
-      <w:r>
-        <w:rPr>
-          <w:color w:val="000000" w:themeColor="text1"/>
-        </w:rPr>
-        <w:t>self-motivation</w:t>
-      </w:r>
-      <w:r>
-        <w:rPr>
-          <w:color w:val="000000" w:themeColor="text1"/>
-        </w:rPr>
-        <w:t xml:space="preserve"> and punctuality.</w:t>
+        <w:t>Handling and confirming customer's orders, with prompt delivery requiring a good understanding of the San Francisco Metro area. Emphasis on relations between restaurant and customer. Requires self-motivation and punctuality.</w:t>
       </w:r>
     </w:p>
     <w:sectPr>
-      <w:headerReference w:type="default" r:id="rId7"/>
-      <w:footerReference w:type="default" r:id="rId8"/>
-      <w:headerReference w:type="first" r:id="rId9"/>
+      <w:headerReference w:type="default" r:id="rId9"/>
+      <w:footerReference w:type="default" r:id="rId10"/>
+      <w:headerReference w:type="first" r:id="rId11"/>
       <w:pgSz w:w="12240" w:h="15840"/>
       <w:pgMar w:top="1152" w:right="1123" w:bottom="1195" w:left="1123" w:header="432" w:footer="720" w:gutter="0"/>
       <w:cols w:space="720"/>
@@ -1575,6 +1477,7 @@
     <w:lsdException w:name="HTML Sample" w:semiHidden="1" w:unhideWhenUsed="1"/>
     <w:lsdException w:name="HTML Typewriter" w:semiHidden="1" w:unhideWhenUsed="1"/>
     <w:lsdException w:name="HTML Variable" w:semiHidden="1" w:unhideWhenUsed="1"/>
+    <w:lsdException w:name="Normal Table" w:semiHidden="1" w:unhideWhenUsed="1"/>
     <w:lsdException w:name="annotation subject" w:semiHidden="1" w:unhideWhenUsed="1"/>
     <w:lsdException w:name="No List" w:semiHidden="1" w:unhideWhenUsed="1"/>
     <w:lsdException w:name="Outline List 1" w:semiHidden="1" w:unhideWhenUsed="1"/>
@@ -1620,9 +1523,11 @@
     <w:lsdException w:name="Table Subtle 1" w:semiHidden="1" w:unhideWhenUsed="1"/>
     <w:lsdException w:name="Table Subtle 2" w:semiHidden="1" w:unhideWhenUsed="1"/>
     <w:lsdException w:name="Table Web 1" w:semiHidden="1" w:unhideWhenUsed="1"/>
+    <w:lsdException w:name="Table Web 2" w:semiHidden="1" w:unhideWhenUsed="1"/>
     <w:lsdException w:name="Table Web 3" w:semiHidden="1" w:unhideWhenUsed="1"/>
     <w:lsdException w:name="Balloon Text" w:semiHidden="1" w:unhideWhenUsed="1"/>
     <w:lsdException w:name="Table Grid" w:uiPriority="39"/>
+    <w:lsdException w:name="Table Theme" w:semiHidden="1" w:unhideWhenUsed="1"/>
     <w:lsdException w:name="Placeholder Text" w:semiHidden="1"/>
     <w:lsdException w:name="No Spacing" w:semiHidden="1" w:uiPriority="1" w:unhideWhenUsed="1" w:qFormat="1"/>
     <w:lsdException w:name="Light Shading" w:uiPriority="60"/>
@@ -2562,6 +2467,17 @@
       <w:spacing w:val="21"/>
     </w:rPr>
   </w:style>
+  <w:style w:type="character" w:styleId="Hyperlink">
+    <w:name w:val="Hyperlink"/>
+    <w:basedOn w:val="DefaultParagraphFont"/>
+    <w:uiPriority w:val="99"/>
+    <w:unhideWhenUsed/>
+    <w:rsid w:val="00AA4A52"/>
+    <w:rPr>
+      <w:color w:val="3D859C" w:themeColor="hyperlink"/>
+      <w:u w:val="single"/>
+    </w:rPr>
+  </w:style>
 </w:styles>
 </file>
 
@@ -2726,7 +2642,10 @@
   </w:compat>
   <w:rsids>
     <w:rsidRoot w:val="006A6541"/>
+    <w:rsid w:val="0049665F"/>
+    <w:rsid w:val="005964CA"/>
     <w:rsid w:val="006A6541"/>
+    <w:rsid w:val="00B53508"/>
     <w:rsid w:val="00CC4CC5"/>
   </w:rsids>
   <m:mathPr>

</xml_diff>

<commit_message>
New icon Bug fixes
Resume update
Bug Fixes
New Favicon
ran every page through the checker
got rid of id tags in work
added end of article tag in a lot of pages
</commit_message>
<xml_diff>
--- a/root/download/resume.docx
+++ b/root/download/resume.docx
@@ -44,11 +44,9 @@
           <w:rPr>
             <w:rStyle w:val="Hyperlink"/>
           </w:rPr>
-          <w:t>www.Zagermanjordan.com</w:t>
+          <w:t>www.ZagermanJordan.com</w:t>
         </w:r>
       </w:hyperlink>
-      <w:bookmarkStart w:id="0" w:name="_GoBack"/>
-      <w:bookmarkEnd w:id="0"/>
     </w:p>
     <w:p>
       <w:pPr>
@@ -292,7 +290,25 @@
           <w:sz w:val="20"/>
           <w:szCs w:val="20"/>
         </w:rPr>
-        <w:t>Completed course work towards Bachelor’s Degree, August 2015 – June 2017</w:t>
+        <w:t>Completed course work towards Bachelor’s Degree</w:t>
+      </w:r>
+      <w:r>
+        <w:rPr>
+          <w:rFonts w:eastAsia="Times New Roman"/>
+          <w:color w:val="000000" w:themeColor="text1"/>
+          <w:sz w:val="20"/>
+          <w:szCs w:val="20"/>
+        </w:rPr>
+        <w:t xml:space="preserve"> in Computer Science</w:t>
+      </w:r>
+      <w:r>
+        <w:rPr>
+          <w:rFonts w:eastAsia="Times New Roman"/>
+          <w:color w:val="000000" w:themeColor="text1"/>
+          <w:sz w:val="20"/>
+          <w:szCs w:val="20"/>
+        </w:rPr>
+        <w:t>, August 2015 – June 2017</w:t>
       </w:r>
     </w:p>
     <w:p>
@@ -309,6 +325,8 @@
         </w:rPr>
         <w:t>Drexel University | Philadelphia, PA</w:t>
       </w:r>
+      <w:bookmarkStart w:id="0" w:name="_GoBack"/>
+      <w:bookmarkEnd w:id="0"/>
     </w:p>
     <w:p>
       <w:pPr>
@@ -371,6 +389,8 @@
       <w:pPr>
         <w:pStyle w:val="Heading2"/>
         <w:rPr>
+          <w:b w:val="0"/>
+          <w:i w:val="0"/>
           <w:color w:val="000000" w:themeColor="text1"/>
         </w:rPr>
       </w:pPr>
@@ -379,6 +399,20 @@
           <w:color w:val="000000" w:themeColor="text1"/>
         </w:rPr>
         <w:t>Dispatch.ai</w:t>
+      </w:r>
+      <w:r>
+        <w:rPr>
+          <w:color w:val="000000" w:themeColor="text1"/>
+        </w:rPr>
+        <w:t xml:space="preserve"> – </w:t>
+      </w:r>
+      <w:r>
+        <w:rPr>
+          <w:b w:val="0"/>
+          <w:i w:val="0"/>
+          <w:color w:val="000000" w:themeColor="text1"/>
+        </w:rPr>
+        <w:t>South San Francisco, CA</w:t>
       </w:r>
     </w:p>
     <w:p>
@@ -413,6 +447,8 @@
       <w:pPr>
         <w:pStyle w:val="Heading2"/>
         <w:rPr>
+          <w:b w:val="0"/>
+          <w:i w:val="0"/>
           <w:color w:val="000000" w:themeColor="text1"/>
         </w:rPr>
       </w:pPr>
@@ -421,6 +457,20 @@
           <w:color w:val="000000" w:themeColor="text1"/>
         </w:rPr>
         <w:t>Nordstrom</w:t>
+      </w:r>
+      <w:r>
+        <w:rPr>
+          <w:color w:val="000000" w:themeColor="text1"/>
+        </w:rPr>
+        <w:t xml:space="preserve"> – </w:t>
+      </w:r>
+      <w:r>
+        <w:rPr>
+          <w:b w:val="0"/>
+          <w:i w:val="0"/>
+          <w:color w:val="000000" w:themeColor="text1"/>
+        </w:rPr>
+        <w:t>San Francisco, CA</w:t>
       </w:r>
     </w:p>
     <w:p>
@@ -455,6 +505,8 @@
       <w:pPr>
         <w:pStyle w:val="Heading2"/>
         <w:rPr>
+          <w:b w:val="0"/>
+          <w:i w:val="0"/>
           <w:color w:val="000000" w:themeColor="text1"/>
         </w:rPr>
       </w:pPr>
@@ -465,6 +517,27 @@
         <w:lastRenderedPageBreak/>
         <w:t>Uber Eats</w:t>
       </w:r>
+      <w:r>
+        <w:rPr>
+          <w:color w:val="000000" w:themeColor="text1"/>
+        </w:rPr>
+        <w:t xml:space="preserve"> </w:t>
+      </w:r>
+      <w:r>
+        <w:rPr>
+          <w:i w:val="0"/>
+          <w:color w:val="000000" w:themeColor="text1"/>
+        </w:rPr>
+        <w:t xml:space="preserve">– </w:t>
+      </w:r>
+      <w:r>
+        <w:rPr>
+          <w:b w:val="0"/>
+          <w:i w:val="0"/>
+          <w:color w:val="000000" w:themeColor="text1"/>
+        </w:rPr>
+        <w:t>San Francisco, CA</w:t>
+      </w:r>
     </w:p>
     <w:p>
       <w:pPr>
@@ -477,7 +550,13 @@
         <w:rPr>
           <w:color w:val="000000" w:themeColor="text1"/>
         </w:rPr>
-        <w:t>Bicycle Courier / June 30, 2017 - Present</w:t>
+        <w:t xml:space="preserve">Bicycle </w:t>
+      </w:r>
+      <w:r>
+        <w:rPr>
+          <w:color w:val="000000" w:themeColor="text1"/>
+        </w:rPr>
+        <w:t>Courier / June 30, 2017 – August 20, 2017</w:t>
       </w:r>
     </w:p>
     <w:p>
@@ -2478,6 +2557,18 @@
       <w:u w:val="single"/>
     </w:rPr>
   </w:style>
+  <w:style w:type="character" w:styleId="FollowedHyperlink">
+    <w:name w:val="FollowedHyperlink"/>
+    <w:basedOn w:val="DefaultParagraphFont"/>
+    <w:uiPriority w:val="99"/>
+    <w:semiHidden/>
+    <w:unhideWhenUsed/>
+    <w:rsid w:val="00256784"/>
+    <w:rPr>
+      <w:color w:val="A65E82" w:themeColor="followedHyperlink"/>
+      <w:u w:val="single"/>
+    </w:rPr>
+  </w:style>
 </w:styles>
 </file>
 
@@ -2645,6 +2736,7 @@
     <w:rsid w:val="0049665F"/>
     <w:rsid w:val="005964CA"/>
     <w:rsid w:val="006A6541"/>
+    <w:rsid w:val="007C3D57"/>
     <w:rsid w:val="00B53508"/>
     <w:rsid w:val="00CC4CC5"/>
   </w:rsids>

</xml_diff>